<commit_message>
feat(projet): affichage texte a cote des plantes
</commit_message>
<xml_diff>
--- a/Docs/P_320_POO_Rapport_JoaoVictor-DASILVAJUSSANI.docx
+++ b/Docs/P_320_POO_Rapport_JoaoVictor-DASILVAJUSSANI.docx
@@ -494,13 +494,13 @@
         <mc:AlternateContent>
           <mc:Choice Requires="wps">
             <w:drawing>
-              <wp:anchor distT="45720" distB="45720" distL="114300" distR="114300" simplePos="0" relativeHeight="251664384" behindDoc="0" locked="0" layoutInCell="1" allowOverlap="1" wp14:anchorId="1F16A5BA" wp14:editId="72F19769">
+              <wp:anchor distT="45720" distB="45720" distL="114300" distR="114300" simplePos="0" relativeHeight="251664384" behindDoc="0" locked="0" layoutInCell="1" allowOverlap="1" wp14:anchorId="1F16A5BA" wp14:editId="6A83B920">
                 <wp:simplePos x="0" y="0"/>
                 <wp:positionH relativeFrom="margin">
-                  <wp:align>center</wp:align>
+                  <wp:posOffset>1242060</wp:posOffset>
                 </wp:positionH>
                 <wp:positionV relativeFrom="paragraph">
-                  <wp:posOffset>955144</wp:posOffset>
+                  <wp:posOffset>1092726</wp:posOffset>
                 </wp:positionV>
                 <wp:extent cx="3274695" cy="2933700"/>
                 <wp:effectExtent l="0" t="0" r="0" b="0"/>
@@ -628,7 +628,7 @@
           </mc:Choice>
           <mc:Fallback>
             <w:pict>
-              <v:shape w14:anchorId="1F16A5BA" id="_x0000_s1027" type="#_x0000_t202" style="position:absolute;margin-left:0;margin-top:75.2pt;width:257.85pt;height:231pt;z-index:251664384;visibility:visible;mso-wrap-style:square;mso-width-percent:0;mso-height-percent:0;mso-wrap-distance-left:9pt;mso-wrap-distance-top:3.6pt;mso-wrap-distance-right:9pt;mso-wrap-distance-bottom:3.6pt;mso-position-horizontal:center;mso-position-horizontal-relative:margin;mso-position-vertical:absolute;mso-position-vertical-relative:text;mso-width-percent:0;mso-height-percent:0;mso-width-relative:margin;mso-height-relative:margin;v-text-anchor:top" o:gfxdata="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" filled="f" stroked="f">
+              <v:shape w14:anchorId="1F16A5BA" id="_x0000_s1027" type="#_x0000_t202" style="position:absolute;margin-left:97.8pt;margin-top:86.05pt;width:257.85pt;height:231pt;z-index:251664384;visibility:visible;mso-wrap-style:square;mso-width-percent:0;mso-height-percent:0;mso-wrap-distance-left:9pt;mso-wrap-distance-top:3.6pt;mso-wrap-distance-right:9pt;mso-wrap-distance-bottom:3.6pt;mso-position-horizontal:absolute;mso-position-horizontal-relative:margin;mso-position-vertical:absolute;mso-position-vertical-relative:text;mso-width-percent:0;mso-height-percent:0;mso-width-relative:margin;mso-height-relative:margin;v-text-anchor:top" o:gfxdata="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" filled="f" stroked="f">
                 <v:textbox>
                   <w:txbxContent>
                     <w:p>
@@ -2913,145 +2913,40 @@
       </w:r>
       <w:bookmarkEnd w:id="2"/>
     </w:p>
+    <w:p/>
     <w:p>
       <w:pPr>
         <w:rPr>
           <w:szCs w:val="14"/>
         </w:rPr>
       </w:pPr>
-    </w:p>
-    <w:p>
-      <w:pPr>
-        <w:rPr>
-          <w:i/>
-          <w:iCs/>
+      <w:r>
+        <w:rPr>
           <w:szCs w:val="14"/>
         </w:rPr>
-      </w:pPr>
-      <w:r>
-        <w:rPr>
-          <w:i/>
-          <w:iCs/>
+        <w:t xml:space="preserve">L’objectif de se projet se base dans l’apprentissage de l’orienté objet, savoir différencier des classes avec des objets, savoir comment faire une encapsulation de variable, les exceptions, savoir comment fonctionne l’héritage, faire des listes, savoir la fonctionnalité des </w:t>
+      </w:r>
+      <w:r>
+        <w:rPr>
           <w:szCs w:val="14"/>
         </w:rPr>
-        <w:t xml:space="preserve">Ce chapitre énumère les objectifs du projet. L'atteinte ou non </w:t>
-      </w:r>
-      <w:r>
-        <w:rPr>
-          <w:i/>
-          <w:iCs/>
-          <w:szCs w:val="14"/>
-        </w:rPr>
-        <w:t>de c</w:t>
-      </w:r>
-      <w:r>
-        <w:rPr>
-          <w:i/>
-          <w:iCs/>
-          <w:szCs w:val="14"/>
-        </w:rPr>
-        <w:t>eux-ci devr</w:t>
-      </w:r>
-      <w:r>
-        <w:rPr>
-          <w:i/>
-          <w:iCs/>
-          <w:szCs w:val="14"/>
-        </w:rPr>
-        <w:t xml:space="preserve">a pouvoir être contrôlée à la fin du projet. Les objectifs pourront </w:t>
-      </w:r>
-      <w:r>
-        <w:rPr>
-          <w:i/>
-          <w:iCs/>
-          <w:szCs w:val="14"/>
-        </w:rPr>
-        <w:t xml:space="preserve">éventuellement </w:t>
-      </w:r>
-      <w:r>
-        <w:rPr>
-          <w:i/>
-          <w:iCs/>
-          <w:szCs w:val="14"/>
-        </w:rPr>
-        <w:t xml:space="preserve">être revus après l'analyse. </w:t>
-      </w:r>
-    </w:p>
-    <w:p>
-      <w:pPr>
-        <w:rPr>
-          <w:szCs w:val="14"/>
-        </w:rPr>
-      </w:pPr>
-    </w:p>
-    <w:p>
-      <w:pPr>
-        <w:rPr>
-          <w:i/>
-          <w:iCs/>
-          <w:szCs w:val="14"/>
-        </w:rPr>
-      </w:pPr>
-      <w:r>
-        <w:rPr>
-          <w:i/>
-          <w:iCs/>
-          <w:szCs w:val="14"/>
-        </w:rPr>
-        <w:t>Ces éléments peuvent être repris des spécifications de départ.</w:t>
-      </w:r>
-    </w:p>
-    <w:p>
-      <w:pPr>
-        <w:rPr>
-          <w:szCs w:val="14"/>
-        </w:rPr>
-      </w:pPr>
-    </w:p>
-    <w:p>
-      <w:pPr>
-        <w:pStyle w:val="Titre2"/>
-        <w:spacing w:line="259" w:lineRule="auto"/>
-        <w:rPr>
-          <w:i w:val="0"/>
-        </w:rPr>
-      </w:pPr>
-      <w:r>
-        <w:br w:type="page"/>
-      </w:r>
+        <w:t>classes statiques et savoir comment faire des tests unitaires</w:t>
+      </w:r>
+    </w:p>
+    <w:p>
+      <w:pPr>
+        <w:pStyle w:val="Titre1"/>
+      </w:pPr>
       <w:bookmarkStart w:id="3" w:name="_Toc176348922"/>
       <w:r>
-        <w:rPr>
-          <w:bCs/>
-          <w:i w:val="0"/>
-          <w:color w:val="FF0000"/>
-          <w:szCs w:val="24"/>
-        </w:rPr>
-        <w:lastRenderedPageBreak/>
         <w:t>Gestion de projet</w:t>
       </w:r>
       <w:bookmarkEnd w:id="3"/>
     </w:p>
-    <w:p>
-      <w:pPr>
-        <w:spacing w:line="259" w:lineRule="auto"/>
-        <w:rPr>
-          <w:b/>
-          <w:bCs/>
-          <w:i/>
-          <w:iCs/>
-          <w:color w:val="FF0000"/>
-        </w:rPr>
-      </w:pPr>
-      <w:r>
-        <w:rPr>
-          <w:b/>
-          <w:bCs/>
-          <w:i/>
-          <w:iCs/>
-          <w:color w:val="FF0000"/>
-        </w:rPr>
-        <w:t>Ce chapitre décrit la méthode de gestion de projet utilisée, ainsi que les éventuelles particularités requises par le contexte et/ou le chef de projet</w:t>
+    <w:p/>
+    <w:p>
+      <w:r>
+        <w:t>La méthode de projet utilisé est SCRUM. Avec cette méthode j’ai planifié toutes les tâches à faire avant de commencer à travailler, j’ai préparé des tests pour que je sache quand les tâches sont terminées. Tous les matins avant de commencer le travail, je regarde les tâches que j’ai réalisé la fois d’avant, je regarde les tâches que je compte faire le jour et si j’ai un problème, le résoudre en essayant ou en cherchant sur internet.</w:t>
       </w:r>
     </w:p>
     <w:p>
@@ -3319,7 +3214,82 @@
           <w:szCs w:val="20"/>
           <w:lang w:eastAsia="fr-FR"/>
         </w:rPr>
-        <w:t>Le niveau 1 est avec les personnages initiaux du jeu (tireur vert, zombie, plante de point et bouclier simple)</w:t>
+        <w:t xml:space="preserve">Mon envie pour les niveaux </w:t>
+      </w:r>
+      <w:r>
+        <w:rPr>
+          <w:rFonts w:ascii="Arial" w:hAnsi="Arial"/>
+          <w:sz w:val="24"/>
+          <w:szCs w:val="20"/>
+          <w:lang w:eastAsia="fr-FR"/>
+        </w:rPr>
+        <w:t>est de faire une quinzaine de niveau où la quantité de zombies augmentent et avec plus de vies.</w:t>
+      </w:r>
+    </w:p>
+    <w:p>
+      <w:pPr>
+        <w:pStyle w:val="Retraitnormal1"/>
+        <w:numPr>
+          <w:ilvl w:val="0"/>
+          <w:numId w:val="0"/>
+        </w:numPr>
+        <w:ind w:left="360" w:hanging="360"/>
+        <w:rPr>
+          <w:rFonts w:ascii="Arial" w:hAnsi="Arial"/>
+          <w:sz w:val="24"/>
+          <w:szCs w:val="20"/>
+          <w:lang w:eastAsia="fr-FR"/>
+        </w:rPr>
+      </w:pPr>
+    </w:p>
+    <w:p>
+      <w:pPr>
+        <w:pStyle w:val="Retraitnormal1"/>
+        <w:numPr>
+          <w:ilvl w:val="0"/>
+          <w:numId w:val="0"/>
+        </w:numPr>
+        <w:ind w:left="360" w:hanging="360"/>
+        <w:rPr>
+          <w:rFonts w:ascii="Arial" w:hAnsi="Arial"/>
+          <w:sz w:val="24"/>
+          <w:szCs w:val="20"/>
+          <w:lang w:eastAsia="fr-FR"/>
+        </w:rPr>
+      </w:pPr>
+    </w:p>
+    <w:p>
+      <w:pPr>
+        <w:pStyle w:val="Retraitnormal1"/>
+        <w:numPr>
+          <w:ilvl w:val="0"/>
+          <w:numId w:val="15"/>
+        </w:numPr>
+        <w:rPr>
+          <w:rFonts w:ascii="Arial" w:hAnsi="Arial"/>
+          <w:sz w:val="24"/>
+          <w:szCs w:val="20"/>
+          <w:lang w:eastAsia="fr-FR"/>
+        </w:rPr>
+      </w:pPr>
+      <w:r>
+        <w:rPr>
+          <w:rFonts w:ascii="Arial" w:hAnsi="Arial"/>
+          <w:sz w:val="24"/>
+          <w:szCs w:val="20"/>
+          <w:lang w:eastAsia="fr-FR"/>
+        </w:rPr>
+        <w:lastRenderedPageBreak/>
+        <w:t>Le tir</w:t>
+      </w:r>
+      <w:r>
+        <w:rPr>
+          <w:rFonts w:ascii="Arial" w:hAnsi="Arial"/>
+          <w:sz w:val="24"/>
+          <w:szCs w:val="20"/>
+          <w:lang w:eastAsia="fr-FR"/>
+        </w:rPr>
+        <w:t> :</w:t>
       </w:r>
     </w:p>
     <w:p>
@@ -3343,7 +3313,7 @@
           <w:szCs w:val="20"/>
           <w:lang w:eastAsia="fr-FR"/>
         </w:rPr>
-        <w:t>Le niveau 2 est avec des personnages plus avancés du jeu (tireur de glace, zombie avec seau sur la tête, double plante de point et bouclier en métal)</w:t>
+        <w:t>Le tir est une partie super importante. Pour placer des plantes sur la map, il faut collecter une certaine quantité de points soleil pour le faire. La plante qui génère des points coûte 50 points et elle donne des soleils après un certain temps, le tireur principal coûte 100 points soleil. Le tir est fait après un certain temps le personnage ira tirer jusqu’à que le zombie le tue.</w:t>
       </w:r>
     </w:p>
     <w:p>
@@ -3367,16 +3337,7 @@
           <w:szCs w:val="20"/>
           <w:lang w:eastAsia="fr-FR"/>
         </w:rPr>
-        <w:t>Le tir</w:t>
-      </w:r>
-      <w:r>
-        <w:rPr>
-          <w:rFonts w:ascii="Arial" w:hAnsi="Arial"/>
-          <w:sz w:val="24"/>
-          <w:szCs w:val="20"/>
-          <w:lang w:eastAsia="fr-FR"/>
-        </w:rPr>
-        <w:t> :</w:t>
+        <w:t>La gestion des vies</w:t>
       </w:r>
     </w:p>
     <w:p>
@@ -3393,6 +3354,15 @@
           <w:lang w:eastAsia="fr-FR"/>
         </w:rPr>
       </w:pPr>
+      <w:r>
+        <w:rPr>
+          <w:rFonts w:ascii="Arial" w:hAnsi="Arial"/>
+          <w:sz w:val="24"/>
+          <w:szCs w:val="20"/>
+          <w:lang w:eastAsia="fr-FR"/>
+        </w:rPr>
+        <w:t>Dans le jeu de base, les vies sont les lignes où les zombies rentrent et s’ils arrivent au bout du jardin, une tondeuse passe par-dessus tous ce qui est dans la ligne. On a le droit a une tondeuse par ligne mais dans mon jeu il aura 3 vies, si les trois cœurs sont perdus, la personne a perdu et aura le choix de recommencer la partie ou de repartir sur le menu principal du jeu.</w:t>
+      </w:r>
     </w:p>
     <w:p>
       <w:pPr>
@@ -3415,14 +3385,14 @@
           <w:szCs w:val="20"/>
           <w:lang w:eastAsia="fr-FR"/>
         </w:rPr>
-        <w:t>La gestion des vies</w:t>
+        <w:t>Gain de points</w:t>
       </w:r>
     </w:p>
     <w:p>
       <w:pPr>
         <w:pStyle w:val="Retraitnormal1"/>
         <w:numPr>
-          <w:ilvl w:val="0"/>
+          <w:ilvl w:val="1"/>
           <w:numId w:val="15"/>
         </w:numPr>
         <w:rPr>
@@ -3439,7 +3409,7 @@
           <w:szCs w:val="20"/>
           <w:lang w:eastAsia="fr-FR"/>
         </w:rPr>
-        <w:t>…</w:t>
+        <w:t xml:space="preserve">Le gain de points est assez simple. Au début on commence avec 0 points mais après un certain temps aléatoire il y a aura des petits soleils qui vont tomber du ciel et en les collectant on gagne 25 points. </w:t>
       </w:r>
     </w:p>
     <w:p>
@@ -3563,8 +3533,8 @@
           <w:iCs/>
         </w:rPr>
       </w:pPr>
-      <w:bookmarkStart w:id="7" w:name="_Toc71691012"/>
-      <w:bookmarkStart w:id="8" w:name="_Toc176348926"/>
+      <w:bookmarkStart w:id="7" w:name="_Toc176348926"/>
+      <w:bookmarkStart w:id="8" w:name="_Toc71691012"/>
       <w:r>
         <w:rPr>
           <w:i w:val="0"/>
@@ -3572,7 +3542,7 @@
         </w:rPr>
         <w:t>Analyse fonctionnelle</w:t>
       </w:r>
-      <w:bookmarkEnd w:id="8"/>
+      <w:bookmarkEnd w:id="7"/>
     </w:p>
     <w:p/>
     <w:p>
@@ -3617,9 +3587,8 @@
           <w:color w:val="FF0000"/>
           <w:szCs w:val="14"/>
         </w:rPr>
-        <w:t xml:space="preserve"> le contenu des User Stories d’</w:t>
-      </w:r>
-      <w:proofErr w:type="spellStart"/>
+        <w:t xml:space="preserve"> le contenu des User Stories d’IceScrum</w:t>
+      </w:r>
       <w:r>
         <w:rPr>
           <w:b/>
@@ -3629,9 +3598,8 @@
           <w:color w:val="FF0000"/>
           <w:szCs w:val="14"/>
         </w:rPr>
-        <w:t>IceScrum</w:t>
-      </w:r>
-      <w:proofErr w:type="spellEnd"/>
+        <w:t> : Story + tests d’acceptance</w:t>
+      </w:r>
       <w:r>
         <w:rPr>
           <w:b/>
@@ -3641,7 +3609,7 @@
           <w:color w:val="FF0000"/>
           <w:szCs w:val="14"/>
         </w:rPr>
-        <w:t> : Story + tests d’acceptance</w:t>
+        <w:t xml:space="preserve"> (avec IceTools)</w:t>
       </w:r>
       <w:r>
         <w:rPr>
@@ -3652,41 +3620,6 @@
           <w:color w:val="FF0000"/>
           <w:szCs w:val="14"/>
         </w:rPr>
-        <w:t xml:space="preserve"> (avec </w:t>
-      </w:r>
-      <w:proofErr w:type="spellStart"/>
-      <w:r>
-        <w:rPr>
-          <w:b/>
-          <w:bCs/>
-          <w:i/>
-          <w:iCs/>
-          <w:color w:val="FF0000"/>
-          <w:szCs w:val="14"/>
-        </w:rPr>
-        <w:t>IceTools</w:t>
-      </w:r>
-      <w:proofErr w:type="spellEnd"/>
-      <w:r>
-        <w:rPr>
-          <w:b/>
-          <w:bCs/>
-          <w:i/>
-          <w:iCs/>
-          <w:color w:val="FF0000"/>
-          <w:szCs w:val="14"/>
-        </w:rPr>
-        <w:t>)</w:t>
-      </w:r>
-      <w:r>
-        <w:rPr>
-          <w:b/>
-          <w:bCs/>
-          <w:i/>
-          <w:iCs/>
-          <w:color w:val="FF0000"/>
-          <w:szCs w:val="14"/>
-        </w:rPr>
         <w:t xml:space="preserve"> + maquettes</w:t>
       </w:r>
     </w:p>
@@ -3706,7 +3639,7 @@
         </w:rPr>
         <w:t>Stratégie de test</w:t>
       </w:r>
-      <w:bookmarkEnd w:id="7"/>
+      <w:bookmarkEnd w:id="8"/>
       <w:bookmarkEnd w:id="9"/>
     </w:p>
     <w:p/>
@@ -3788,20 +3721,8 @@
           <w:iCs/>
           <w:color w:val="FF0000"/>
         </w:rPr>
-        <w:t xml:space="preserve">Décrire l’environnement dans lequel se fait la sprint </w:t>
-      </w:r>
-      <w:proofErr w:type="spellStart"/>
-      <w:r>
-        <w:rPr>
-          <w:b/>
-          <w:bCs/>
-          <w:i/>
-          <w:iCs/>
-          <w:color w:val="FF0000"/>
-        </w:rPr>
-        <w:t>review</w:t>
-      </w:r>
-      <w:proofErr w:type="spellEnd"/>
+        <w:t>Décrire l’environnement dans lequel se fait la sprint review</w:t>
+      </w:r>
     </w:p>
     <w:p>
       <w:pPr>
@@ -3872,7 +3793,6 @@
           <w:szCs w:val="14"/>
         </w:rPr>
       </w:pPr>
-      <w:proofErr w:type="gramStart"/>
       <w:r>
         <w:rPr>
           <w:i/>
@@ -3887,16 +3807,7 @@
           <w:iCs/>
           <w:szCs w:val="14"/>
         </w:rPr>
-        <w:t>ypes</w:t>
-      </w:r>
-      <w:proofErr w:type="gramEnd"/>
-      <w:r>
-        <w:rPr>
-          <w:i/>
-          <w:iCs/>
-          <w:szCs w:val="14"/>
-        </w:rPr>
-        <w:t xml:space="preserve"> de des tests et ordre dans lequel ils seront effectués.</w:t>
+        <w:t>ypes de des tests et ordre dans lequel ils seront effectués.</w:t>
       </w:r>
     </w:p>
     <w:p>
@@ -3916,7 +3827,6 @@
           <w:szCs w:val="14"/>
         </w:rPr>
       </w:pPr>
-      <w:proofErr w:type="gramStart"/>
       <w:r>
         <w:rPr>
           <w:i/>
@@ -3931,16 +3841,7 @@
           <w:iCs/>
           <w:szCs w:val="14"/>
         </w:rPr>
-        <w:t>es</w:t>
-      </w:r>
-      <w:proofErr w:type="gramEnd"/>
-      <w:r>
-        <w:rPr>
-          <w:i/>
-          <w:iCs/>
-          <w:szCs w:val="14"/>
-        </w:rPr>
-        <w:t xml:space="preserve"> moyens à mettre en œuvre</w:t>
+        <w:t>es moyens à mettre en œuvre</w:t>
       </w:r>
       <w:r>
         <w:rPr>
@@ -3968,7 +3869,6 @@
           <w:szCs w:val="14"/>
         </w:rPr>
       </w:pPr>
-      <w:proofErr w:type="gramStart"/>
       <w:r>
         <w:rPr>
           <w:i/>
@@ -3983,16 +3883,7 @@
           <w:iCs/>
           <w:szCs w:val="14"/>
         </w:rPr>
-        <w:t>ouverture</w:t>
-      </w:r>
-      <w:proofErr w:type="gramEnd"/>
-      <w:r>
-        <w:rPr>
-          <w:i/>
-          <w:iCs/>
-          <w:szCs w:val="14"/>
-        </w:rPr>
-        <w:t xml:space="preserve"> des tests (tests exhaustifs ou non, si non, pourquoi ?)</w:t>
+        <w:t>ouverture des tests (tests exhaustifs ou non, si non, pourquoi ?)</w:t>
       </w:r>
       <w:r>
         <w:rPr>
@@ -4020,7 +3911,6 @@
           <w:szCs w:val="14"/>
         </w:rPr>
       </w:pPr>
-      <w:proofErr w:type="gramStart"/>
       <w:r>
         <w:rPr>
           <w:i/>
@@ -4035,16 +3925,7 @@
           <w:iCs/>
           <w:szCs w:val="14"/>
         </w:rPr>
-        <w:t>onnées</w:t>
-      </w:r>
-      <w:proofErr w:type="gramEnd"/>
-      <w:r>
-        <w:rPr>
-          <w:i/>
-          <w:iCs/>
-          <w:szCs w:val="14"/>
-        </w:rPr>
-        <w:t xml:space="preserve"> de test à prévoir (données réelles ?)</w:t>
+        <w:t>onnées de test à prévoir (données réelles ?)</w:t>
       </w:r>
       <w:r>
         <w:rPr>
@@ -4091,23 +3972,13 @@
           <w:szCs w:val="14"/>
         </w:rPr>
       </w:pPr>
-      <w:proofErr w:type="gramStart"/>
       <w:r>
         <w:rPr>
           <w:i/>
           <w:iCs/>
           <w:szCs w:val="14"/>
         </w:rPr>
-        <w:t>les</w:t>
-      </w:r>
-      <w:proofErr w:type="gramEnd"/>
-      <w:r>
-        <w:rPr>
-          <w:i/>
-          <w:iCs/>
-          <w:szCs w:val="14"/>
-        </w:rPr>
-        <w:t xml:space="preserve"> testeurs extérieurs éventuels.</w:t>
+        <w:t>les testeurs extérieurs éventuels.</w:t>
       </w:r>
     </w:p>
     <w:p>
@@ -4120,6 +3991,7 @@
       <w:bookmarkStart w:id="10" w:name="_Toc71703259"/>
       <w:bookmarkStart w:id="11" w:name="_Toc176348928"/>
       <w:r>
+        <w:lastRenderedPageBreak/>
         <w:t>R</w:t>
       </w:r>
       <w:bookmarkEnd w:id="10"/>
@@ -4135,9 +4007,9 @@
           <w:color w:val="FF0000"/>
         </w:rPr>
       </w:pPr>
-      <w:bookmarkStart w:id="12" w:name="_Toc25553317"/>
-      <w:bookmarkStart w:id="13" w:name="_Toc71691022"/>
-      <w:bookmarkStart w:id="14" w:name="_Toc176348929"/>
+      <w:bookmarkStart w:id="12" w:name="_Toc176348929"/>
+      <w:bookmarkStart w:id="13" w:name="_Toc25553317"/>
+      <w:bookmarkStart w:id="14" w:name="_Toc71691022"/>
       <w:r>
         <w:rPr>
           <w:color w:val="FF0000"/>
@@ -4150,7 +4022,7 @@
         </w:rPr>
         <w:t>s</w:t>
       </w:r>
-      <w:bookmarkEnd w:id="14"/>
+      <w:bookmarkEnd w:id="12"/>
     </w:p>
     <w:p/>
     <w:p>
@@ -4417,27 +4289,7 @@
           <w:iCs/>
           <w:color w:val="FF0000"/>
         </w:rPr>
-        <w:t xml:space="preserve">Au moment de générer le formulaire, le script </w:t>
-      </w:r>
-      <w:proofErr w:type="spellStart"/>
-      <w:r>
-        <w:rPr>
-          <w:b/>
-          <w:i/>
-          <w:iCs/>
-          <w:color w:val="FF0000"/>
-        </w:rPr>
-        <w:t>php</w:t>
-      </w:r>
-      <w:proofErr w:type="spellEnd"/>
-      <w:r>
-        <w:rPr>
-          <w:b/>
-          <w:i/>
-          <w:iCs/>
-          <w:color w:val="FF0000"/>
-        </w:rPr>
-        <w:t> :</w:t>
+        <w:t>Au moment de générer le formulaire, le script php :</w:t>
       </w:r>
     </w:p>
     <w:p>
@@ -4509,39 +4361,8 @@
           <w:iCs/>
           <w:color w:val="FF0000"/>
         </w:rPr>
-        <w:t xml:space="preserve">Ajoute un input nommé « CSRF » de type </w:t>
-      </w:r>
-      <w:proofErr w:type="spellStart"/>
-      <w:r>
-        <w:rPr>
-          <w:b/>
-          <w:i/>
-          <w:iCs/>
-          <w:color w:val="FF0000"/>
-        </w:rPr>
-        <w:t>hidden</w:t>
-      </w:r>
-      <w:proofErr w:type="spellEnd"/>
-      <w:r>
-        <w:rPr>
-          <w:b/>
-          <w:i/>
-          <w:iCs/>
-          <w:color w:val="FF0000"/>
-        </w:rPr>
-        <w:t xml:space="preserve"> dans le </w:t>
-      </w:r>
-      <w:proofErr w:type="spellStart"/>
-      <w:r>
-        <w:rPr>
-          <w:b/>
-          <w:i/>
-          <w:iCs/>
-          <w:color w:val="FF0000"/>
-        </w:rPr>
-        <w:t>form</w:t>
-      </w:r>
-      <w:proofErr w:type="spellEnd"/>
+        <w:t>Ajoute un input nommé « CSRF » de type hidden dans le form</w:t>
+      </w:r>
     </w:p>
     <w:p>
       <w:pPr>
@@ -4564,19 +4385,8 @@
           <w:iCs/>
           <w:color w:val="FF0000"/>
         </w:rPr>
-        <w:t xml:space="preserve">A la réception du POST du </w:t>
-      </w:r>
-      <w:proofErr w:type="spellStart"/>
-      <w:r>
-        <w:rPr>
-          <w:b/>
-          <w:i/>
-          <w:iCs/>
-          <w:color w:val="FF0000"/>
-        </w:rPr>
-        <w:t>fromulaire</w:t>
-      </w:r>
-      <w:proofErr w:type="spellEnd"/>
+        <w:t>A la réception du POST du fromulaire</w:t>
+      </w:r>
     </w:p>
     <w:p>
       <w:pPr>
@@ -4791,20 +4601,19 @@
           <w:iCs/>
         </w:rPr>
       </w:pPr>
-      <w:bookmarkStart w:id="19" w:name="_Toc25553321"/>
-      <w:bookmarkStart w:id="20" w:name="_Toc71691025"/>
-      <w:bookmarkStart w:id="21" w:name="_Toc176348934"/>
-      <w:bookmarkEnd w:id="12"/>
+      <w:bookmarkStart w:id="19" w:name="_Toc176348934"/>
+      <w:bookmarkStart w:id="20" w:name="_Toc25553321"/>
+      <w:bookmarkStart w:id="21" w:name="_Toc71691025"/>
       <w:bookmarkEnd w:id="13"/>
+      <w:bookmarkEnd w:id="14"/>
       <w:r>
         <w:rPr>
           <w:i w:val="0"/>
           <w:iCs/>
         </w:rPr>
-        <w:lastRenderedPageBreak/>
         <w:t>Mise en place de l’environnement de travail</w:t>
       </w:r>
-      <w:bookmarkEnd w:id="21"/>
+      <w:bookmarkEnd w:id="19"/>
     </w:p>
     <w:p/>
     <w:p>
@@ -4853,21 +4662,12 @@
           <w:iCs/>
         </w:rPr>
       </w:pPr>
-      <w:proofErr w:type="gramStart"/>
-      <w:r>
-        <w:rPr>
-          <w:i/>
-          <w:iCs/>
-        </w:rPr>
-        <w:t>la</w:t>
-      </w:r>
-      <w:proofErr w:type="gramEnd"/>
-      <w:r>
-        <w:rPr>
-          <w:i/>
-          <w:iCs/>
-        </w:rPr>
-        <w:t xml:space="preserve"> liste de tous les fichiers et une rapide description de leur contenu (des noms qui parlent !)</w:t>
+      <w:r>
+        <w:rPr>
+          <w:i/>
+          <w:iCs/>
+        </w:rPr>
+        <w:t>la liste de tous les fichiers et une rapide description de leur contenu (des noms qui parlent !)</w:t>
       </w:r>
     </w:p>
     <w:p>
@@ -4886,21 +4686,12 @@
           <w:iCs/>
         </w:rPr>
       </w:pPr>
-      <w:proofErr w:type="gramStart"/>
-      <w:r>
-        <w:rPr>
-          <w:i/>
-          <w:iCs/>
-        </w:rPr>
-        <w:t>les</w:t>
-      </w:r>
-      <w:proofErr w:type="gramEnd"/>
-      <w:r>
-        <w:rPr>
-          <w:i/>
-          <w:iCs/>
-        </w:rPr>
-        <w:t xml:space="preserve"> versions des systèmes d'exploitation et des outils logiciels</w:t>
+      <w:r>
+        <w:rPr>
+          <w:i/>
+          <w:iCs/>
+        </w:rPr>
+        <w:t>les versions des systèmes d'exploitation et des outils logiciels</w:t>
       </w:r>
     </w:p>
     <w:p>
@@ -4919,21 +4710,12 @@
           <w:iCs/>
         </w:rPr>
       </w:pPr>
-      <w:proofErr w:type="gramStart"/>
-      <w:r>
-        <w:rPr>
-          <w:i/>
-          <w:iCs/>
-        </w:rPr>
-        <w:t>la</w:t>
-      </w:r>
-      <w:proofErr w:type="gramEnd"/>
-      <w:r>
-        <w:rPr>
-          <w:i/>
-          <w:iCs/>
-        </w:rPr>
-        <w:t xml:space="preserve"> description exacte du matériel</w:t>
+      <w:r>
+        <w:rPr>
+          <w:i/>
+          <w:iCs/>
+        </w:rPr>
+        <w:t>la description exacte du matériel</w:t>
       </w:r>
     </w:p>
     <w:p/>
@@ -4976,7 +4758,7 @@
         </w:rPr>
         <w:t>Description des test</w:t>
       </w:r>
-      <w:bookmarkEnd w:id="19"/>
+      <w:bookmarkEnd w:id="20"/>
       <w:r>
         <w:rPr>
           <w:i w:val="0"/>
@@ -4984,7 +4766,7 @@
         </w:rPr>
         <w:t>s effectués</w:t>
       </w:r>
-      <w:bookmarkEnd w:id="20"/>
+      <w:bookmarkEnd w:id="21"/>
       <w:bookmarkEnd w:id="22"/>
     </w:p>
     <w:p>
@@ -5015,9 +4797,8 @@
           <w:iCs/>
           <w:color w:val="FF0000"/>
         </w:rPr>
-        <w:t>Reprendre les tests d’acceptance d’</w:t>
-      </w:r>
-      <w:proofErr w:type="spellStart"/>
+        <w:t>Reprendre les tests d’acceptance d’IceScrum au moyen de la feuille ad hoc d’</w:t>
+      </w:r>
       <w:r>
         <w:rPr>
           <w:b/>
@@ -5026,31 +4807,8 @@
           <w:iCs/>
           <w:color w:val="FF0000"/>
         </w:rPr>
-        <w:t>IceScrum</w:t>
-      </w:r>
-      <w:proofErr w:type="spellEnd"/>
-      <w:r>
-        <w:rPr>
-          <w:b/>
-          <w:bCs/>
-          <w:i/>
-          <w:iCs/>
-          <w:color w:val="FF0000"/>
-        </w:rPr>
-        <w:t xml:space="preserve"> au moyen de la feuille ad hoc d’</w:t>
-      </w:r>
-      <w:proofErr w:type="spellStart"/>
-      <w:r>
-        <w:rPr>
-          <w:b/>
-          <w:bCs/>
-          <w:i/>
-          <w:iCs/>
-          <w:color w:val="FF0000"/>
-        </w:rPr>
         <w:t>IceTools</w:t>
       </w:r>
-      <w:proofErr w:type="spellEnd"/>
     </w:p>
     <w:p>
       <w:pPr>
@@ -5562,21 +5320,12 @@
         <w:szCs w:val="16"/>
       </w:rPr>
     </w:pPr>
-    <w:proofErr w:type="gramStart"/>
     <w:r>
       <w:rPr>
         <w:sz w:val="16"/>
         <w:szCs w:val="16"/>
       </w:rPr>
-      <w:t>i</w:t>
-    </w:r>
-    <w:proofErr w:type="gramEnd"/>
-    <w:r>
-      <w:rPr>
-        <w:sz w:val="16"/>
-        <w:szCs w:val="16"/>
-      </w:rPr>
-      <w:t>-CQ VD Octobre 2010</w:t>
+      <w:t>i-CQ VD Octobre 2010</w:t>
     </w:r>
     <w:r>
       <w:rPr>
@@ -5638,23 +5387,7 @@
         <w:sz w:val="16"/>
         <w:szCs w:val="16"/>
       </w:rPr>
-      <w:t xml:space="preserve">Dernière </w:t>
-    </w:r>
-    <w:proofErr w:type="spellStart"/>
-    <w:r>
-      <w:rPr>
-        <w:sz w:val="16"/>
-        <w:szCs w:val="16"/>
-      </w:rPr>
-      <w:t>modif</w:t>
-    </w:r>
-    <w:proofErr w:type="spellEnd"/>
-    <w:r>
-      <w:rPr>
-        <w:sz w:val="16"/>
-        <w:szCs w:val="16"/>
-      </w:rPr>
-      <w:t> : 02.12.2010</w:t>
+      <w:t>Dernière modif : 02.12.2010</w:t>
     </w:r>
     <w:r>
       <w:rPr>
@@ -7827,6 +7560,9 @@
   </w:num>
   <w:num w:numId="16" w16cid:durableId="2055080550">
     <w:abstractNumId w:val="1"/>
+  </w:num>
+  <w:num w:numId="17" w16cid:durableId="842090673">
+    <w:abstractNumId w:val="14"/>
   </w:num>
   <w:numIdMacAtCleanup w:val="13"/>
 </w:numbering>
@@ -9051,6 +8787,15 @@
 </file>
 
 <file path=customXml/item1.xml><?xml version="1.0" encoding="utf-8"?>
+<?mso-contentType ?>
+<FormTemplates xmlns="http://schemas.microsoft.com/sharepoint/v3/contenttype/forms">
+  <Display>DocumentLibraryForm</Display>
+  <Edit>DocumentLibraryForm</Edit>
+  <New>DocumentLibraryForm</New>
+</FormTemplates>
+</file>
+
+<file path=customXml/item2.xml><?xml version="1.0" encoding="utf-8"?>
 <p:properties xmlns:p="http://schemas.microsoft.com/office/2006/metadata/properties" xmlns:xsi="http://www.w3.org/2001/XMLSchema-instance" xmlns:pc="http://schemas.microsoft.com/office/infopath/2007/PartnerControls">
   <documentManagement>
     <TaxCatchAll xmlns="eefa3612-053e-497a-ae76-8a76877f5e22" xsi:nil="true"/>
@@ -9059,15 +8804,6 @@
     </lcf76f155ced4ddcb4097134ff3c332f>
   </documentManagement>
 </p:properties>
-</file>
-
-<file path=customXml/item2.xml><?xml version="1.0" encoding="utf-8"?>
-<?mso-contentType ?>
-<FormTemplates xmlns="http://schemas.microsoft.com/sharepoint/v3/contenttype/forms">
-  <Display>DocumentLibraryForm</Display>
-  <Edit>DocumentLibraryForm</Edit>
-  <New>DocumentLibraryForm</New>
-</FormTemplates>
 </file>
 
 <file path=customXml/item3.xml><?xml version="1.0" encoding="utf-8"?>
@@ -9266,20 +9002,20 @@
 </file>
 
 <file path=customXml/itemProps1.xml><?xml version="1.0" encoding="utf-8"?>
+<ds:datastoreItem xmlns:ds="http://schemas.openxmlformats.org/officeDocument/2006/customXml" ds:itemID="{1DADA05A-DA17-4CB0-90B5-C889667DD54A}">
+  <ds:schemaRefs>
+    <ds:schemaRef ds:uri="http://schemas.microsoft.com/sharepoint/v3/contenttype/forms"/>
+  </ds:schemaRefs>
+</ds:datastoreItem>
+</file>
+
+<file path=customXml/itemProps2.xml><?xml version="1.0" encoding="utf-8"?>
 <ds:datastoreItem xmlns:ds="http://schemas.openxmlformats.org/officeDocument/2006/customXml" ds:itemID="{67CD1812-8B57-456C-9CBC-7D2297210787}">
   <ds:schemaRefs>
     <ds:schemaRef ds:uri="http://schemas.microsoft.com/office/2006/metadata/properties"/>
     <ds:schemaRef ds:uri="http://schemas.microsoft.com/office/infopath/2007/PartnerControls"/>
     <ds:schemaRef ds:uri="eefa3612-053e-497a-ae76-8a76877f5e22"/>
     <ds:schemaRef ds:uri="b5cf4370-ac38-4b9e-9836-ef6f5df64f24"/>
-  </ds:schemaRefs>
-</ds:datastoreItem>
-</file>
-
-<file path=customXml/itemProps2.xml><?xml version="1.0" encoding="utf-8"?>
-<ds:datastoreItem xmlns:ds="http://schemas.openxmlformats.org/officeDocument/2006/customXml" ds:itemID="{1DADA05A-DA17-4CB0-90B5-C889667DD54A}">
-  <ds:schemaRefs>
-    <ds:schemaRef ds:uri="http://schemas.microsoft.com/sharepoint/v3/contenttype/forms"/>
   </ds:schemaRefs>
 </ds:datastoreItem>
 </file>

</xml_diff>

<commit_message>
Feat(projet): transformer rapport word en pdf pour l'UX
</commit_message>
<xml_diff>
--- a/Docs/P_320_POO_Rapport_JoaoVictor-DASILVAJUSSANI.docx
+++ b/Docs/P_320_POO_Rapport_JoaoVictor-DASILVAJUSSANI.docx
@@ -1504,7 +1504,7 @@
             <w:noProof/>
             <w:webHidden/>
           </w:rPr>
-          <w:t>5</w:t>
+          <w:t>6</w:t>
         </w:r>
         <w:r>
           <w:rPr>
@@ -1598,7 +1598,7 @@
             <w:noProof/>
             <w:webHidden/>
           </w:rPr>
-          <w:t>5</w:t>
+          <w:t>7</w:t>
         </w:r>
         <w:r>
           <w:rPr>
@@ -1692,7 +1692,7 @@
             <w:noProof/>
             <w:webHidden/>
           </w:rPr>
-          <w:t>6</w:t>
+          <w:t>7</w:t>
         </w:r>
         <w:r>
           <w:rPr>
@@ -1786,7 +1786,7 @@
             <w:noProof/>
             <w:webHidden/>
           </w:rPr>
-          <w:t>6</w:t>
+          <w:t>7</w:t>
         </w:r>
         <w:r>
           <w:rPr>
@@ -1882,7 +1882,7 @@
             <w:noProof/>
             <w:webHidden/>
           </w:rPr>
-          <w:t>6</w:t>
+          <w:t>7</w:t>
         </w:r>
         <w:r>
           <w:rPr>
@@ -1978,7 +1978,7 @@
             <w:noProof/>
             <w:webHidden/>
           </w:rPr>
-          <w:t>9</w:t>
+          <w:t>10</w:t>
         </w:r>
         <w:r>
           <w:rPr>
@@ -2072,7 +2072,7 @@
             <w:noProof/>
             <w:webHidden/>
           </w:rPr>
-          <w:t>9</w:t>
+          <w:t>10</w:t>
         </w:r>
         <w:r>
           <w:rPr>
@@ -2152,7 +2152,7 @@
           <w:rPr>
             <w:webHidden/>
           </w:rPr>
-          <w:t>9</w:t>
+          <w:t>10</w:t>
         </w:r>
         <w:r>
           <w:rPr>
@@ -2247,7 +2247,7 @@
             <w:noProof/>
             <w:webHidden/>
           </w:rPr>
-          <w:t>9</w:t>
+          <w:t>10</w:t>
         </w:r>
         <w:r>
           <w:rPr>
@@ -2343,7 +2343,7 @@
             <w:noProof/>
             <w:webHidden/>
           </w:rPr>
-          <w:t>10</w:t>
+          <w:t>11</w:t>
         </w:r>
         <w:r>
           <w:rPr>
@@ -2437,7 +2437,7 @@
             <w:noProof/>
             <w:webHidden/>
           </w:rPr>
-          <w:t>11</w:t>
+          <w:t>12</w:t>
         </w:r>
         <w:r>
           <w:rPr>
@@ -2533,7 +2533,7 @@
             <w:noProof/>
             <w:webHidden/>
           </w:rPr>
-          <w:t>12</w:t>
+          <w:t>13</w:t>
         </w:r>
         <w:r>
           <w:rPr>
@@ -2629,7 +2629,7 @@
             <w:noProof/>
             <w:webHidden/>
           </w:rPr>
-          <w:t>12</w:t>
+          <w:t>13</w:t>
         </w:r>
         <w:r>
           <w:rPr>
@@ -2725,7 +2725,7 @@
             <w:noProof/>
             <w:webHidden/>
           </w:rPr>
-          <w:t>12</w:t>
+          <w:t>13</w:t>
         </w:r>
         <w:r>
           <w:rPr>
@@ -2821,7 +2821,7 @@
             <w:noProof/>
             <w:webHidden/>
           </w:rPr>
-          <w:t>12</w:t>
+          <w:t>13</w:t>
         </w:r>
         <w:r>
           <w:rPr>
@@ -2917,7 +2917,7 @@
             <w:noProof/>
             <w:webHidden/>
           </w:rPr>
-          <w:t>12</w:t>
+          <w:t>13</w:t>
         </w:r>
         <w:r>
           <w:rPr>
@@ -3013,7 +3013,7 @@
             <w:noProof/>
             <w:webHidden/>
           </w:rPr>
-          <w:t>12</w:t>
+          <w:t>13</w:t>
         </w:r>
         <w:r>
           <w:rPr>
@@ -3109,7 +3109,7 @@
             <w:noProof/>
             <w:webHidden/>
           </w:rPr>
-          <w:t>12</w:t>
+          <w:t>13</w:t>
         </w:r>
         <w:r>
           <w:rPr>
@@ -3205,7 +3205,7 @@
             <w:noProof/>
             <w:webHidden/>
           </w:rPr>
-          <w:t>13</w:t>
+          <w:t>14</w:t>
         </w:r>
         <w:r>
           <w:rPr>
@@ -3301,7 +3301,7 @@
             <w:noProof/>
             <w:webHidden/>
           </w:rPr>
-          <w:t>13</w:t>
+          <w:t>14</w:t>
         </w:r>
         <w:r>
           <w:rPr>
@@ -3397,7 +3397,7 @@
             <w:noProof/>
             <w:webHidden/>
           </w:rPr>
-          <w:t>13</w:t>
+          <w:t>14</w:t>
         </w:r>
         <w:r>
           <w:rPr>
@@ -3493,7 +3493,7 @@
             <w:noProof/>
             <w:webHidden/>
           </w:rPr>
-          <w:t>13</w:t>
+          <w:t>14</w:t>
         </w:r>
         <w:r>
           <w:rPr>
@@ -3589,7 +3589,7 @@
             <w:noProof/>
             <w:webHidden/>
           </w:rPr>
-          <w:t>13</w:t>
+          <w:t>14</w:t>
         </w:r>
         <w:r>
           <w:rPr>
@@ -3685,7 +3685,7 @@
             <w:noProof/>
             <w:webHidden/>
           </w:rPr>
-          <w:t>13</w:t>
+          <w:t>14</w:t>
         </w:r>
         <w:r>
           <w:rPr>
@@ -3781,7 +3781,7 @@
             <w:noProof/>
             <w:webHidden/>
           </w:rPr>
-          <w:t>14</w:t>
+          <w:t>15</w:t>
         </w:r>
         <w:r>
           <w:rPr>
@@ -3877,7 +3877,7 @@
             <w:noProof/>
             <w:webHidden/>
           </w:rPr>
-          <w:t>14</w:t>
+          <w:t>15</w:t>
         </w:r>
         <w:r>
           <w:rPr>
@@ -3957,7 +3957,7 @@
           <w:rPr>
             <w:webHidden/>
           </w:rPr>
-          <w:t>14</w:t>
+          <w:t>15</w:t>
         </w:r>
         <w:r>
           <w:rPr>
@@ -4050,7 +4050,7 @@
             <w:noProof/>
             <w:webHidden/>
           </w:rPr>
-          <w:t>14</w:t>
+          <w:t>15</w:t>
         </w:r>
         <w:r>
           <w:rPr>
@@ -4146,7 +4146,7 @@
             <w:noProof/>
             <w:webHidden/>
           </w:rPr>
-          <w:t>15</w:t>
+          <w:t>16</w:t>
         </w:r>
         <w:r>
           <w:rPr>
@@ -4242,7 +4242,7 @@
             <w:noProof/>
             <w:webHidden/>
           </w:rPr>
-          <w:t>15</w:t>
+          <w:t>16</w:t>
         </w:r>
         <w:r>
           <w:rPr>
@@ -4338,7 +4338,7 @@
             <w:noProof/>
             <w:webHidden/>
           </w:rPr>
-          <w:t>15</w:t>
+          <w:t>16</w:t>
         </w:r>
         <w:r>
           <w:rPr>
@@ -4434,7 +4434,7 @@
             <w:noProof/>
             <w:webHidden/>
           </w:rPr>
-          <w:t>15</w:t>
+          <w:t>16</w:t>
         </w:r>
         <w:r>
           <w:rPr>
@@ -4530,7 +4530,7 @@
             <w:noProof/>
             <w:webHidden/>
           </w:rPr>
-          <w:t>15</w:t>
+          <w:t>16</w:t>
         </w:r>
         <w:r>
           <w:rPr>
@@ -4626,7 +4626,7 @@
             <w:noProof/>
             <w:webHidden/>
           </w:rPr>
-          <w:t>16</w:t>
+          <w:t>17</w:t>
         </w:r>
         <w:r>
           <w:rPr>
@@ -4720,7 +4720,7 @@
             <w:noProof/>
             <w:webHidden/>
           </w:rPr>
-          <w:t>16</w:t>
+          <w:t>17</w:t>
         </w:r>
         <w:r>
           <w:rPr>
@@ -4814,7 +4814,7 @@
             <w:noProof/>
             <w:webHidden/>
           </w:rPr>
-          <w:t>16</w:t>
+          <w:t>17</w:t>
         </w:r>
         <w:r>
           <w:rPr>
@@ -4908,7 +4908,7 @@
             <w:noProof/>
             <w:webHidden/>
           </w:rPr>
-          <w:t>16</w:t>
+          <w:t>17</w:t>
         </w:r>
         <w:r>
           <w:rPr>
@@ -5002,7 +5002,7 @@
             <w:noProof/>
             <w:webHidden/>
           </w:rPr>
-          <w:t>16</w:t>
+          <w:t>17</w:t>
         </w:r>
         <w:r>
           <w:rPr>
@@ -5096,7 +5096,7 @@
             <w:noProof/>
             <w:webHidden/>
           </w:rPr>
-          <w:t>16</w:t>
+          <w:t>17</w:t>
         </w:r>
         <w:r>
           <w:rPr>
@@ -5190,7 +5190,7 @@
             <w:noProof/>
             <w:webHidden/>
           </w:rPr>
-          <w:t>16</w:t>
+          <w:t>17</w:t>
         </w:r>
         <w:r>
           <w:rPr>
@@ -5284,7 +5284,7 @@
             <w:noProof/>
             <w:webHidden/>
           </w:rPr>
-          <w:t>16</w:t>
+          <w:t>17</w:t>
         </w:r>
         <w:r>
           <w:rPr>
@@ -5378,7 +5378,7 @@
             <w:noProof/>
             <w:webHidden/>
           </w:rPr>
-          <w:t>16</w:t>
+          <w:t>17</w:t>
         </w:r>
         <w:r>
           <w:rPr>
@@ -5472,7 +5472,7 @@
             <w:noProof/>
             <w:webHidden/>
           </w:rPr>
-          <w:t>16</w:t>
+          <w:t>17</w:t>
         </w:r>
         <w:r>
           <w:rPr>
@@ -5566,7 +5566,7 @@
             <w:noProof/>
             <w:webHidden/>
           </w:rPr>
-          <w:t>16</w:t>
+          <w:t>17</w:t>
         </w:r>
         <w:r>
           <w:rPr>
@@ -5660,7 +5660,7 @@
             <w:noProof/>
             <w:webHidden/>
           </w:rPr>
-          <w:t>17</w:t>
+          <w:t>18</w:t>
         </w:r>
         <w:r>
           <w:rPr>
@@ -5754,7 +5754,7 @@
             <w:noProof/>
             <w:webHidden/>
           </w:rPr>
-          <w:t>17</w:t>
+          <w:t>18</w:t>
         </w:r>
         <w:r>
           <w:rPr>
@@ -5848,7 +5848,7 @@
             <w:noProof/>
             <w:webHidden/>
           </w:rPr>
-          <w:t>17</w:t>
+          <w:t>18</w:t>
         </w:r>
         <w:r>
           <w:rPr>
@@ -5944,7 +5944,7 @@
             <w:noProof/>
             <w:webHidden/>
           </w:rPr>
-          <w:t>17</w:t>
+          <w:t>18</w:t>
         </w:r>
         <w:r>
           <w:rPr>
@@ -6024,7 +6024,7 @@
           <w:rPr>
             <w:webHidden/>
           </w:rPr>
-          <w:t>17</w:t>
+          <w:t>18</w:t>
         </w:r>
         <w:r>
           <w:rPr>
@@ -6103,7 +6103,7 @@
           <w:rPr>
             <w:webHidden/>
           </w:rPr>
-          <w:t>18</w:t>
+          <w:t>19</w:t>
         </w:r>
         <w:r>
           <w:rPr>
@@ -6198,7 +6198,7 @@
             <w:noProof/>
             <w:webHidden/>
           </w:rPr>
-          <w:t>18</w:t>
+          <w:t>19</w:t>
         </w:r>
         <w:r>
           <w:rPr>
@@ -6294,7 +6294,7 @@
             <w:noProof/>
             <w:webHidden/>
           </w:rPr>
-          <w:t>18</w:t>
+          <w:t>19</w:t>
         </w:r>
         <w:r>
           <w:rPr>
@@ -6527,6 +6527,9 @@
         <w:ind w:left="708"/>
       </w:pPr>
       <w:r>
+        <w:rPr>
+          <w:noProof/>
+        </w:rPr>
         <w:drawing>
           <wp:anchor distT="0" distB="0" distL="114300" distR="114300" simplePos="0" relativeHeight="251669504" behindDoc="0" locked="0" layoutInCell="1" allowOverlap="1" wp14:anchorId="0C29F0EF" wp14:editId="160BA444">
             <wp:simplePos x="0" y="0"/>
@@ -6693,6 +6696,9 @@
     </w:p>
     <w:p>
       <w:r>
+        <w:rPr>
+          <w:noProof/>
+        </w:rPr>
         <w:drawing>
           <wp:anchor distT="0" distB="0" distL="114300" distR="114300" simplePos="0" relativeHeight="251668480" behindDoc="0" locked="0" layoutInCell="1" allowOverlap="1" wp14:anchorId="68A63A95" wp14:editId="0B925055">
             <wp:simplePos x="0" y="0"/>
@@ -10651,9 +10657,9 @@
           <w:color w:val="FF0000"/>
         </w:rPr>
       </w:pPr>
-      <w:bookmarkStart w:id="35" w:name="_Toc25553317"/>
-      <w:bookmarkStart w:id="36" w:name="_Toc71691022"/>
-      <w:bookmarkStart w:id="37" w:name="_Toc181370247"/>
+      <w:bookmarkStart w:id="35" w:name="_Toc181370247"/>
+      <w:bookmarkStart w:id="36" w:name="_Toc25553317"/>
+      <w:bookmarkStart w:id="37" w:name="_Toc71691022"/>
       <w:r>
         <w:rPr>
           <w:color w:val="FF0000"/>
@@ -10666,7 +10672,7 @@
         </w:rPr>
         <w:t>s</w:t>
       </w:r>
-      <w:bookmarkEnd w:id="37"/>
+      <w:bookmarkEnd w:id="35"/>
     </w:p>
     <w:p/>
     <w:p>
@@ -11270,11 +11276,11 @@
           <w:iCs/>
         </w:rPr>
       </w:pPr>
-      <w:bookmarkStart w:id="42" w:name="_Toc25553321"/>
-      <w:bookmarkStart w:id="43" w:name="_Toc71691025"/>
-      <w:bookmarkStart w:id="44" w:name="_Toc181370252"/>
-      <w:bookmarkEnd w:id="35"/>
+      <w:bookmarkStart w:id="42" w:name="_Toc181370252"/>
+      <w:bookmarkStart w:id="43" w:name="_Toc25553321"/>
+      <w:bookmarkStart w:id="44" w:name="_Toc71691025"/>
       <w:bookmarkEnd w:id="36"/>
+      <w:bookmarkEnd w:id="37"/>
       <w:r>
         <w:rPr>
           <w:i w:val="0"/>
@@ -11282,7 +11288,7 @@
         </w:rPr>
         <w:t>Mise en place de l’environnement de travail</w:t>
       </w:r>
-      <w:bookmarkEnd w:id="44"/>
+      <w:bookmarkEnd w:id="42"/>
     </w:p>
     <w:p/>
     <w:p>
@@ -11449,7 +11455,7 @@
         <w:lastRenderedPageBreak/>
         <w:t>Description des test</w:t>
       </w:r>
-      <w:bookmarkEnd w:id="42"/>
+      <w:bookmarkEnd w:id="43"/>
       <w:r>
         <w:rPr>
           <w:i w:val="0"/>
@@ -11457,20 +11463,20 @@
         </w:rPr>
         <w:t>s effectués</w:t>
       </w:r>
-      <w:bookmarkEnd w:id="43"/>
+      <w:bookmarkEnd w:id="44"/>
       <w:bookmarkEnd w:id="45"/>
     </w:p>
     <w:p>
       <w:pPr>
         <w:pStyle w:val="Titre3"/>
       </w:pPr>
-      <w:bookmarkStart w:id="46" w:name="_Toc25553322"/>
-      <w:bookmarkStart w:id="47" w:name="_Toc71691026"/>
-      <w:bookmarkStart w:id="48" w:name="_Toc181370254"/>
+      <w:bookmarkStart w:id="46" w:name="_Toc181370254"/>
+      <w:bookmarkStart w:id="47" w:name="_Toc25553322"/>
+      <w:bookmarkStart w:id="48" w:name="_Toc71691026"/>
       <w:r>
         <w:t>Spawn</w:t>
       </w:r>
-      <w:bookmarkEnd w:id="48"/>
+      <w:bookmarkEnd w:id="46"/>
     </w:p>
     <w:tbl>
       <w:tblPr>
@@ -11495,12 +11501,6 @@
         <w:gridCol w:w="621"/>
       </w:tblGrid>
       <w:tr>
-        <w:tblPrEx>
-          <w:tblCellMar>
-            <w:top w:w="0" w:type="dxa"/>
-            <w:bottom w:w="0" w:type="dxa"/>
-          </w:tblCellMar>
-        </w:tblPrEx>
         <w:tc>
           <w:tcPr>
             <w:tcW w:w="0" w:type="auto"/>
@@ -11538,12 +11538,6 @@
         </w:tc>
       </w:tr>
       <w:tr>
-        <w:tblPrEx>
-          <w:tblCellMar>
-            <w:top w:w="0" w:type="dxa"/>
-            <w:bottom w:w="0" w:type="dxa"/>
-          </w:tblCellMar>
-        </w:tblPrEx>
         <w:tc>
           <w:tcPr>
             <w:tcW w:w="0" w:type="auto"/>
@@ -11617,12 +11611,6 @@
         <w:gridCol w:w="618"/>
       </w:tblGrid>
       <w:tr>
-        <w:tblPrEx>
-          <w:tblCellMar>
-            <w:top w:w="0" w:type="dxa"/>
-            <w:bottom w:w="0" w:type="dxa"/>
-          </w:tblCellMar>
-        </w:tblPrEx>
         <w:tc>
           <w:tcPr>
             <w:tcW w:w="0" w:type="auto"/>
@@ -11714,12 +11702,6 @@
         <w:gridCol w:w="622"/>
       </w:tblGrid>
       <w:tr>
-        <w:tblPrEx>
-          <w:tblCellMar>
-            <w:top w:w="0" w:type="dxa"/>
-            <w:bottom w:w="0" w:type="dxa"/>
-          </w:tblCellMar>
-        </w:tblPrEx>
         <w:tc>
           <w:tcPr>
             <w:tcW w:w="0" w:type="auto"/>
@@ -11805,12 +11787,6 @@
         <w:gridCol w:w="592"/>
       </w:tblGrid>
       <w:tr>
-        <w:tblPrEx>
-          <w:tblCellMar>
-            <w:top w:w="0" w:type="dxa"/>
-            <w:bottom w:w="0" w:type="dxa"/>
-          </w:tblCellMar>
-        </w:tblPrEx>
         <w:tc>
           <w:tcPr>
             <w:tcW w:w="0" w:type="auto"/>
@@ -11884,12 +11860,6 @@
         <w:gridCol w:w="574"/>
       </w:tblGrid>
       <w:tr>
-        <w:tblPrEx>
-          <w:tblCellMar>
-            <w:top w:w="0" w:type="dxa"/>
-            <w:bottom w:w="0" w:type="dxa"/>
-          </w:tblCellMar>
-        </w:tblPrEx>
         <w:tc>
           <w:tcPr>
             <w:tcW w:w="0" w:type="auto"/>
@@ -11972,12 +11942,6 @@
         <w:gridCol w:w="650"/>
       </w:tblGrid>
       <w:tr>
-        <w:tblPrEx>
-          <w:tblCellMar>
-            <w:top w:w="0" w:type="dxa"/>
-            <w:bottom w:w="0" w:type="dxa"/>
-          </w:tblCellMar>
-        </w:tblPrEx>
         <w:tc>
           <w:tcPr>
             <w:tcW w:w="0" w:type="auto"/>
@@ -12024,12 +11988,6 @@
         </w:tc>
       </w:tr>
       <w:tr>
-        <w:tblPrEx>
-          <w:tblCellMar>
-            <w:top w:w="0" w:type="dxa"/>
-            <w:bottom w:w="0" w:type="dxa"/>
-          </w:tblCellMar>
-        </w:tblPrEx>
         <w:tc>
           <w:tcPr>
             <w:tcW w:w="0" w:type="auto"/>
@@ -12115,12 +12073,6 @@
         <w:gridCol w:w="714"/>
       </w:tblGrid>
       <w:tr>
-        <w:tblPrEx>
-          <w:tblCellMar>
-            <w:top w:w="0" w:type="dxa"/>
-            <w:bottom w:w="0" w:type="dxa"/>
-          </w:tblCellMar>
-        </w:tblPrEx>
         <w:tc>
           <w:tcPr>
             <w:tcW w:w="0" w:type="auto"/>
@@ -12197,12 +12149,6 @@
         <w:gridCol w:w="714"/>
       </w:tblGrid>
       <w:tr>
-        <w:tblPrEx>
-          <w:tblCellMar>
-            <w:top w:w="0" w:type="dxa"/>
-            <w:bottom w:w="0" w:type="dxa"/>
-          </w:tblCellMar>
-        </w:tblPrEx>
         <w:tc>
           <w:tcPr>
             <w:tcW w:w="0" w:type="auto"/>
@@ -12276,12 +12222,6 @@
         <w:gridCol w:w="628"/>
       </w:tblGrid>
       <w:tr>
-        <w:tblPrEx>
-          <w:tblCellMar>
-            <w:top w:w="0" w:type="dxa"/>
-            <w:bottom w:w="0" w:type="dxa"/>
-          </w:tblCellMar>
-        </w:tblPrEx>
         <w:tc>
           <w:tcPr>
             <w:tcW w:w="0" w:type="auto"/>
@@ -12370,12 +12310,6 @@
         <w:gridCol w:w="602"/>
       </w:tblGrid>
       <w:tr>
-        <w:tblPrEx>
-          <w:tblCellMar>
-            <w:top w:w="0" w:type="dxa"/>
-            <w:bottom w:w="0" w:type="dxa"/>
-          </w:tblCellMar>
-        </w:tblPrEx>
         <w:tc>
           <w:tcPr>
             <w:tcW w:w="0" w:type="auto"/>
@@ -12453,12 +12387,6 @@
         <w:gridCol w:w="658"/>
       </w:tblGrid>
       <w:tr>
-        <w:tblPrEx>
-          <w:tblCellMar>
-            <w:top w:w="0" w:type="dxa"/>
-            <w:bottom w:w="0" w:type="dxa"/>
-          </w:tblCellMar>
-        </w:tblPrEx>
         <w:tc>
           <w:tcPr>
             <w:tcW w:w="0" w:type="auto"/>
@@ -12532,12 +12460,6 @@
         <w:gridCol w:w="618"/>
       </w:tblGrid>
       <w:tr>
-        <w:tblPrEx>
-          <w:tblCellMar>
-            <w:top w:w="0" w:type="dxa"/>
-            <w:bottom w:w="0" w:type="dxa"/>
-          </w:tblCellMar>
-        </w:tblPrEx>
         <w:tc>
           <w:tcPr>
             <w:tcW w:w="0" w:type="auto"/>
@@ -12614,12 +12536,6 @@
         <w:gridCol w:w="653"/>
       </w:tblGrid>
       <w:tr>
-        <w:tblPrEx>
-          <w:tblCellMar>
-            <w:top w:w="0" w:type="dxa"/>
-            <w:bottom w:w="0" w:type="dxa"/>
-          </w:tblCellMar>
-        </w:tblPrEx>
         <w:tc>
           <w:tcPr>
             <w:tcW w:w="0" w:type="auto"/>
@@ -12682,7 +12598,7 @@
         </w:rPr>
         <w:t xml:space="preserve">Erreurs </w:t>
       </w:r>
-      <w:bookmarkEnd w:id="46"/>
+      <w:bookmarkEnd w:id="47"/>
       <w:r>
         <w:rPr>
           <w:i w:val="0"/>
@@ -12690,7 +12606,7 @@
         </w:rPr>
         <w:t>restantes</w:t>
       </w:r>
-      <w:bookmarkEnd w:id="47"/>
+      <w:bookmarkEnd w:id="48"/>
       <w:bookmarkEnd w:id="61"/>
       <w:r>
         <w:rPr>
@@ -12835,27 +12751,7 @@
             <w:i/>
             <w:iCs/>
           </w:rPr>
-          <w:t>det</w:t>
-        </w:r>
-        <w:r>
-          <w:rPr>
-            <w:rStyle w:val="Lienhypertexte"/>
-            <w:b/>
-            <w:bCs/>
-            <w:i/>
-            <w:iCs/>
-          </w:rPr>
-          <w:t>t</w:t>
-        </w:r>
-        <w:r>
-          <w:rPr>
-            <w:rStyle w:val="Lienhypertexte"/>
-            <w:b/>
-            <w:bCs/>
-            <w:i/>
-            <w:iCs/>
-          </w:rPr>
-          <w:t>e technique</w:t>
+          <w:t>dette technique</w:t>
         </w:r>
       </w:hyperlink>
       <w:r>
@@ -13171,10 +13067,10 @@
             <v:path o:extrusionok="f" gradientshapeok="t" o:connecttype="rect"/>
             <o:lock v:ext="edit" aspectratio="t"/>
           </v:shapetype>
-          <v:shape id="_x0000_i1026" type="#_x0000_t75" style="width:105.5pt;height:67.8pt" o:ole="">
+          <v:shape id="_x0000_i1025" type="#_x0000_t75" style="width:105.5pt;height:67.8pt" o:ole="">
             <v:imagedata r:id="rId38" o:title=""/>
           </v:shape>
-          <o:OLEObject Type="Embed" ProgID="Excel.SheetMacroEnabled.12" ShapeID="_x0000_i1026" DrawAspect="Icon" ObjectID="_1791983333" r:id="rId39"/>
+          <o:OLEObject Type="Embed" ProgID="Excel.SheetMacroEnabled.12" ShapeID="_x0000_i1025" DrawAspect="Icon" ObjectID="_1791983967" r:id="rId39"/>
         </w:object>
       </w:r>
     </w:p>
@@ -16835,15 +16731,6 @@
 </file>
 
 <file path=customXml/item1.xml><?xml version="1.0" encoding="utf-8"?>
-<?mso-contentType ?>
-<FormTemplates xmlns="http://schemas.microsoft.com/sharepoint/v3/contenttype/forms">
-  <Display>DocumentLibraryForm</Display>
-  <Edit>DocumentLibraryForm</Edit>
-  <New>DocumentLibraryForm</New>
-</FormTemplates>
-</file>
-
-<file path=customXml/item2.xml><?xml version="1.0" encoding="utf-8"?>
 <p:properties xmlns:p="http://schemas.microsoft.com/office/2006/metadata/properties" xmlns:xsi="http://www.w3.org/2001/XMLSchema-instance" xmlns:pc="http://schemas.microsoft.com/office/infopath/2007/PartnerControls">
   <documentManagement>
     <TaxCatchAll xmlns="eefa3612-053e-497a-ae76-8a76877f5e22" xsi:nil="true"/>
@@ -16854,11 +16741,16 @@
 </p:properties>
 </file>
 
-<file path=customXml/item3.xml><?xml version="1.0" encoding="utf-8"?>
-<b:Sources xmlns:b="http://schemas.openxmlformats.org/officeDocument/2006/bibliography" xmlns="http://schemas.openxmlformats.org/officeDocument/2006/bibliography" SelectedStyle="\APASixthEditionOfficeOnline.xsl" StyleName="APA" Version="6"/>
+<file path=customXml/item2.xml><?xml version="1.0" encoding="utf-8"?>
+<?mso-contentType ?>
+<FormTemplates xmlns="http://schemas.microsoft.com/sharepoint/v3/contenttype/forms">
+  <Display>DocumentLibraryForm</Display>
+  <Edit>DocumentLibraryForm</Edit>
+  <New>DocumentLibraryForm</New>
+</FormTemplates>
 </file>
 
-<file path=customXml/item4.xml><?xml version="1.0" encoding="utf-8"?>
+<file path=customXml/item3.xml><?xml version="1.0" encoding="utf-8"?>
 <ct:contentTypeSchema xmlns:ct="http://schemas.microsoft.com/office/2006/metadata/contentType" xmlns:ma="http://schemas.microsoft.com/office/2006/metadata/properties/metaAttributes" ct:_="" ma:_="" ma:contentTypeName="Document" ma:contentTypeID="0x01010080C9F2488912074FB587B9AD9ADAE5BB" ma:contentTypeVersion="11" ma:contentTypeDescription="Crée un document." ma:contentTypeScope="" ma:versionID="0de33a34aa8934241a92d815be952b03">
   <xsd:schema xmlns:xsd="http://www.w3.org/2001/XMLSchema" xmlns:xs="http://www.w3.org/2001/XMLSchema" xmlns:p="http://schemas.microsoft.com/office/2006/metadata/properties" xmlns:ns2="b5cf4370-ac38-4b9e-9836-ef6f5df64f24" xmlns:ns3="eefa3612-053e-497a-ae76-8a76877f5e22" targetNamespace="http://schemas.microsoft.com/office/2006/metadata/properties" ma:root="true" ma:fieldsID="8468e718e17ddb77568e1238d457d43f" ns2:_="" ns3:_="">
     <xsd:import namespace="b5cf4370-ac38-4b9e-9836-ef6f5df64f24"/>
@@ -17053,15 +16945,11 @@
 </ct:contentTypeSchema>
 </file>
 
-<file path=customXml/itemProps1.xml><?xml version="1.0" encoding="utf-8"?>
-<ds:datastoreItem xmlns:ds="http://schemas.openxmlformats.org/officeDocument/2006/customXml" ds:itemID="{1DADA05A-DA17-4CB0-90B5-C889667DD54A}">
-  <ds:schemaRefs>
-    <ds:schemaRef ds:uri="http://schemas.microsoft.com/sharepoint/v3/contenttype/forms"/>
-  </ds:schemaRefs>
-</ds:datastoreItem>
+<file path=customXml/item4.xml><?xml version="1.0" encoding="utf-8"?>
+<b:Sources xmlns:b="http://schemas.openxmlformats.org/officeDocument/2006/bibliography" xmlns="http://schemas.openxmlformats.org/officeDocument/2006/bibliography" SelectedStyle="\APASixthEditionOfficeOnline.xsl" StyleName="APA" Version="6"/>
 </file>
 
-<file path=customXml/itemProps2.xml><?xml version="1.0" encoding="utf-8"?>
+<file path=customXml/itemProps1.xml><?xml version="1.0" encoding="utf-8"?>
 <ds:datastoreItem xmlns:ds="http://schemas.openxmlformats.org/officeDocument/2006/customXml" ds:itemID="{67CD1812-8B57-456C-9CBC-7D2297210787}">
   <ds:schemaRefs>
     <ds:schemaRef ds:uri="http://schemas.microsoft.com/office/2006/metadata/properties"/>
@@ -17072,15 +16960,15 @@
 </ds:datastoreItem>
 </file>
 
-<file path=customXml/itemProps3.xml><?xml version="1.0" encoding="utf-8"?>
-<ds:datastoreItem xmlns:ds="http://schemas.openxmlformats.org/officeDocument/2006/customXml" ds:itemID="{AFDCE68F-88C2-41CB-A321-DD3111EBF0F8}">
+<file path=customXml/itemProps2.xml><?xml version="1.0" encoding="utf-8"?>
+<ds:datastoreItem xmlns:ds="http://schemas.openxmlformats.org/officeDocument/2006/customXml" ds:itemID="{1DADA05A-DA17-4CB0-90B5-C889667DD54A}">
   <ds:schemaRefs>
-    <ds:schemaRef ds:uri="http://schemas.openxmlformats.org/officeDocument/2006/bibliography"/>
+    <ds:schemaRef ds:uri="http://schemas.microsoft.com/sharepoint/v3/contenttype/forms"/>
   </ds:schemaRefs>
 </ds:datastoreItem>
 </file>
 
-<file path=customXml/itemProps4.xml><?xml version="1.0" encoding="utf-8"?>
+<file path=customXml/itemProps3.xml><?xml version="1.0" encoding="utf-8"?>
 <ds:datastoreItem xmlns:ds="http://schemas.openxmlformats.org/officeDocument/2006/customXml" ds:itemID="{452F434D-1870-4DF3-AED5-C505CC9FD5A8}">
   <ds:schemaRefs>
     <ds:schemaRef ds:uri="http://schemas.microsoft.com/office/2006/metadata/contentType"/>
@@ -17097,4 +16985,12 @@
     <ds:schemaRef ds:uri="http://schemas.microsoft.com/internal/obd"/>
   </ds:schemaRefs>
 </ds:datastoreItem>
+</file>
+
+<file path=customXml/itemProps4.xml><?xml version="1.0" encoding="utf-8"?>
+<ds:datastoreItem xmlns:ds="http://schemas.openxmlformats.org/officeDocument/2006/customXml" ds:itemID="{AFDCE68F-88C2-41CB-A321-DD3111EBF0F8}">
+  <ds:schemaRefs>
+    <ds:schemaRef ds:uri="http://schemas.openxmlformats.org/officeDocument/2006/bibliography"/>
+  </ds:schemaRefs>
+</ds:datastoreItem>
 </file>
</xml_diff>